<commit_message>
finalização do projeto + slides no power point
</commit_message>
<xml_diff>
--- a/Public/Documentação/documentação-League of Bugs.docx
+++ b/Public/Documentação/documentação-League of Bugs.docx
@@ -112,10 +112,10 @@
           <w:noProof/>
         </w:rPr>
         <w:drawing>
-          <wp:inline distT="0" distB="0" distL="0" distR="0" wp14:anchorId="6E62349F" wp14:editId="3A19B7B2">
-            <wp:extent cx="4450898" cy="3558540"/>
+          <wp:inline distT="0" distB="0" distL="0" distR="0" wp14:anchorId="7EA029A0" wp14:editId="374EAF1C">
+            <wp:extent cx="3810000" cy="3810000"/>
             <wp:effectExtent l="0" t="0" r="0" b="0"/>
-            <wp:docPr id="3" name="Picture 3"/>
+            <wp:docPr id="1" name="Imagem 1"/>
             <wp:cNvGraphicFramePr>
               <a:graphicFrameLocks xmlns:a="http://schemas.openxmlformats.org/drawingml/2006/main" noChangeAspect="1"/>
             </wp:cNvGraphicFramePr>
@@ -123,8 +123,10 @@
               <a:graphicData uri="http://schemas.openxmlformats.org/drawingml/2006/picture">
                 <pic:pic xmlns:pic="http://schemas.openxmlformats.org/drawingml/2006/picture">
                   <pic:nvPicPr>
-                    <pic:cNvPr id="0" name="Picture 3"/>
-                    <pic:cNvPicPr/>
+                    <pic:cNvPr id="0" name="Picture 1"/>
+                    <pic:cNvPicPr>
+                      <a:picLocks noChangeAspect="1" noChangeArrowheads="1"/>
+                    </pic:cNvPicPr>
                   </pic:nvPicPr>
                   <pic:blipFill>
                     <a:blip r:embed="rId11">
@@ -134,19 +136,23 @@
                         </a:ext>
                       </a:extLst>
                     </a:blip>
-                    <a:srcRect l="13403" r="16265"/>
+                    <a:srcRect/>
                     <a:stretch>
                       <a:fillRect/>
                     </a:stretch>
                   </pic:blipFill>
-                  <pic:spPr>
+                  <pic:spPr bwMode="auto">
                     <a:xfrm>
                       <a:off x="0" y="0"/>
-                      <a:ext cx="4450898" cy="3558540"/>
+                      <a:ext cx="3810000" cy="3810000"/>
                     </a:xfrm>
                     <a:prstGeom prst="rect">
                       <a:avLst/>
                     </a:prstGeom>
+                    <a:noFill/>
+                    <a:ln>
+                      <a:noFill/>
+                    </a:ln>
                   </pic:spPr>
                 </pic:pic>
               </a:graphicData>
@@ -634,8 +640,6 @@
               </w:rPr>
               <w:t>8</w:t>
             </w:r>
-            <w:bookmarkStart w:id="1" w:name="_GoBack"/>
-            <w:bookmarkEnd w:id="1"/>
           </w:p>
         </w:tc>
       </w:tr>
@@ -728,7 +732,18 @@
           <w:sz w:val="28"/>
           <w:szCs w:val="28"/>
         </w:rPr>
-        <w:t>O nosso objetivo é criar uma comunidade onde as pessoas possam se divertir e se sentir em casa vendo coisas sobre o jogo preferido dessas pessoas</w:t>
+        <w:t>O nosso objetivo é criar uma comunidade onde as pessoas possam se divertir e se sentir</w:t>
+      </w:r>
+      <w:bookmarkStart w:id="1" w:name="_GoBack"/>
+      <w:bookmarkEnd w:id="1"/>
+      <w:r>
+        <w:rPr>
+          <w:rFonts w:ascii="Arial" w:eastAsia="Arial" w:hAnsi="Arial" w:cs="Arial"/>
+          <w:color w:val="000000" w:themeColor="text1"/>
+          <w:sz w:val="28"/>
+          <w:szCs w:val="28"/>
+        </w:rPr>
+        <w:t xml:space="preserve"> em casa vendo coisas sobre o jogo preferido dessas pessoas</w:t>
       </w:r>
     </w:p>
     <w:p>
@@ -1663,6 +1678,7 @@
       <w:r>
         <w:rPr>
           <w:rFonts w:ascii="Arial" w:eastAsia="Arial" w:hAnsi="Arial" w:cs="Arial"/>
+          <w:noProof/>
           <w:color w:val="000000" w:themeColor="text1"/>
         </w:rPr>
         <w:drawing>
@@ -9214,21 +9230,6 @@
 </file>
 
 <file path=customXml/item1.xml><?xml version="1.0" encoding="utf-8"?>
-<p:properties xmlns:p="http://schemas.microsoft.com/office/2006/metadata/properties" xmlns:xsi="http://www.w3.org/2001/XMLSchema-instance" xmlns:pc="http://schemas.microsoft.com/office/infopath/2007/PartnerControls">
-  <documentManagement/>
-</p:properties>
-</file>
-
-<file path=customXml/item2.xml><?xml version="1.0" encoding="utf-8"?>
-<?mso-contentType ?>
-<FormTemplates xmlns="http://schemas.microsoft.com/sharepoint/v3/contenttype/forms">
-  <Display>DocumentLibraryForm</Display>
-  <Edit>DocumentLibraryForm</Edit>
-  <New>DocumentLibraryForm</New>
-</FormTemplates>
-</file>
-
-<file path=customXml/item3.xml><?xml version="1.0" encoding="utf-8"?>
 <ct:contentTypeSchema xmlns:ct="http://schemas.microsoft.com/office/2006/metadata/contentType" xmlns:ma="http://schemas.microsoft.com/office/2006/metadata/properties/metaAttributes" ct:_="" ma:_="" ma:contentTypeName="Documento" ma:contentTypeID="0x0101007F8ECE7139958D46ABEDA89D12B90CBF" ma:contentTypeVersion="8" ma:contentTypeDescription="Crie um novo documento." ma:contentTypeScope="" ma:versionID="f7af598ff2112f0c4e16f369cb7c8899">
   <xsd:schema xmlns:xsd="http://www.w3.org/2001/XMLSchema" xmlns:xs="http://www.w3.org/2001/XMLSchema" xmlns:p="http://schemas.microsoft.com/office/2006/metadata/properties" xmlns:ns2="0a53ad5e-08cc-4fba-9df9-747b79db3e02" targetNamespace="http://schemas.microsoft.com/office/2006/metadata/properties" ma:root="true" ma:fieldsID="163bd38cf04bbe8ed73bbfeb3a486819" ns2:_="">
     <xsd:import namespace="0a53ad5e-08cc-4fba-9df9-747b79db3e02"/>
@@ -9398,28 +9399,26 @@
 </ct:contentTypeSchema>
 </file>
 
+<file path=customXml/item2.xml><?xml version="1.0" encoding="utf-8"?>
+<?mso-contentType ?>
+<FormTemplates xmlns="http://schemas.microsoft.com/sharepoint/v3/contenttype/forms">
+  <Display>DocumentLibraryForm</Display>
+  <Edit>DocumentLibraryForm</Edit>
+  <New>DocumentLibraryForm</New>
+</FormTemplates>
+</file>
+
+<file path=customXml/item3.xml><?xml version="1.0" encoding="utf-8"?>
+<p:properties xmlns:p="http://schemas.microsoft.com/office/2006/metadata/properties" xmlns:xsi="http://www.w3.org/2001/XMLSchema-instance" xmlns:pc="http://schemas.microsoft.com/office/infopath/2007/PartnerControls">
+  <documentManagement/>
+</p:properties>
+</file>
+
 <file path=customXml/item4.xml><?xml version="1.0" encoding="utf-8"?>
 <b:Sources xmlns:b="http://schemas.openxmlformats.org/officeDocument/2006/bibliography" xmlns="http://schemas.openxmlformats.org/officeDocument/2006/bibliography" SelectedStyle="\APASixthEditionOfficeOnline.xsl" StyleName="APA" Version="6"/>
 </file>
 
 <file path=customXml/itemProps1.xml><?xml version="1.0" encoding="utf-8"?>
-<ds:datastoreItem xmlns:ds="http://schemas.openxmlformats.org/officeDocument/2006/customXml" ds:itemID="{79054B02-B215-46AC-9176-544339E93661}">
-  <ds:schemaRefs>
-    <ds:schemaRef ds:uri="http://schemas.microsoft.com/office/2006/metadata/properties"/>
-    <ds:schemaRef ds:uri="http://schemas.microsoft.com/office/infopath/2007/PartnerControls"/>
-  </ds:schemaRefs>
-</ds:datastoreItem>
-</file>
-
-<file path=customXml/itemProps2.xml><?xml version="1.0" encoding="utf-8"?>
-<ds:datastoreItem xmlns:ds="http://schemas.openxmlformats.org/officeDocument/2006/customXml" ds:itemID="{B52C9AD5-4F18-4494-A12B-C11EA8399E21}">
-  <ds:schemaRefs>
-    <ds:schemaRef ds:uri="http://schemas.microsoft.com/sharepoint/v3/contenttype/forms"/>
-  </ds:schemaRefs>
-</ds:datastoreItem>
-</file>
-
-<file path=customXml/itemProps3.xml><?xml version="1.0" encoding="utf-8"?>
 <ds:datastoreItem xmlns:ds="http://schemas.openxmlformats.org/officeDocument/2006/customXml" ds:itemID="{71D591AE-9F3A-479E-A28E-D4FD343FA2BE}">
   <ds:schemaRefs>
     <ds:schemaRef ds:uri="http://schemas.microsoft.com/office/2006/metadata/contentType"/>
@@ -9437,8 +9436,25 @@
 </ds:datastoreItem>
 </file>
 
+<file path=customXml/itemProps2.xml><?xml version="1.0" encoding="utf-8"?>
+<ds:datastoreItem xmlns:ds="http://schemas.openxmlformats.org/officeDocument/2006/customXml" ds:itemID="{B52C9AD5-4F18-4494-A12B-C11EA8399E21}">
+  <ds:schemaRefs>
+    <ds:schemaRef ds:uri="http://schemas.microsoft.com/sharepoint/v3/contenttype/forms"/>
+  </ds:schemaRefs>
+</ds:datastoreItem>
+</file>
+
+<file path=customXml/itemProps3.xml><?xml version="1.0" encoding="utf-8"?>
+<ds:datastoreItem xmlns:ds="http://schemas.openxmlformats.org/officeDocument/2006/customXml" ds:itemID="{79054B02-B215-46AC-9176-544339E93661}">
+  <ds:schemaRefs>
+    <ds:schemaRef ds:uri="http://schemas.microsoft.com/office/2006/metadata/properties"/>
+    <ds:schemaRef ds:uri="http://schemas.microsoft.com/office/infopath/2007/PartnerControls"/>
+  </ds:schemaRefs>
+</ds:datastoreItem>
+</file>
+
 <file path=customXml/itemProps4.xml><?xml version="1.0" encoding="utf-8"?>
-<ds:datastoreItem xmlns:ds="http://schemas.openxmlformats.org/officeDocument/2006/customXml" ds:itemID="{14C739DA-1B92-4514-A6B2-94F3A4F760E2}">
+<ds:datastoreItem xmlns:ds="http://schemas.openxmlformats.org/officeDocument/2006/customXml" ds:itemID="{D457E7D6-35AA-496E-8CB3-063D5A40F5E3}">
   <ds:schemaRefs>
     <ds:schemaRef ds:uri="http://schemas.openxmlformats.org/officeDocument/2006/bibliography"/>
   </ds:schemaRefs>

</xml_diff>